<commit_message>
Day1 + 2 updated
</commit_message>
<xml_diff>
--- a/Python/UDEMY-100 Days of Code/Resources/Quiz-Template.docx
+++ b/Python/UDEMY-100 Days of Code/Resources/Quiz-Template.docx
@@ -26,7 +26,7 @@
           <w:lang w:eastAsia="en-DE"/>
           <w14:ligatures w14:val="none"/>
         </w:rPr>
-        <w:t>Variable Naming Quiz</w:t>
+        <w:t>Mathematical Operations Quiz</w:t>
       </w:r>
     </w:p>
     <w:p>
@@ -64,7 +64,7 @@
           <w:lang w:eastAsia="en-DE"/>
           <w14:ligatures w14:val="none"/>
         </w:rPr>
-        <w:t>Quiz 1</w:t>
+        <w:t>Quiz 3</w:t>
       </w:r>
       <w:r>
         <w:rPr>
@@ -137,14 +137,36 @@
           <w:lang w:eastAsia="en-DE"/>
           <w14:ligatures w14:val="none"/>
         </w:rPr>
-        <w:t>Apply what you've learnt about naming variables and see how much you know!</w:t>
+        <w:t xml:space="preserve">We've covered a lot of mathematical operations you can do with Python. e.g. </w:t>
+      </w:r>
+      <w:proofErr w:type="gramStart"/>
+      <w:r>
+        <w:rPr>
+          <w:rFonts w:ascii="Times New Roman" w:eastAsia="Times New Roman" w:hAnsi="Times New Roman" w:cs="Times New Roman"/>
+          <w:kern w:val="0"/>
+          <w:lang w:eastAsia="en-DE"/>
+          <w14:ligatures w14:val="none"/>
+        </w:rPr>
+        <w:t>round(</w:t>
+      </w:r>
+      <w:proofErr w:type="gramEnd"/>
+      <w:r>
+        <w:rPr>
+          <w:rFonts w:ascii="Times New Roman" w:eastAsia="Times New Roman" w:hAnsi="Times New Roman" w:cs="Times New Roman"/>
+          <w:kern w:val="0"/>
+          <w:lang w:eastAsia="en-DE"/>
+          <w14:ligatures w14:val="none"/>
+        </w:rPr>
+        <w:t>), floor division //, PEMDAS etc. This quiz is going to check to see if you can use all these concepts correctly.</w:t>
       </w:r>
     </w:p>
     <w:p>
       <w:pPr>
+        <w:shd w:val="clear" w:color="auto" w:fill="FFFFFF"/>
         <w:spacing w:after="0" w:line="240" w:lineRule="auto"/>
         <w:rPr>
-          <w:rFonts w:ascii="Times New Roman" w:eastAsia="Times New Roman" w:hAnsi="Times New Roman" w:cs="Times New Roman"/>
+          <w:rFonts w:ascii="Roboto" w:eastAsia="Times New Roman" w:hAnsi="Roboto" w:cs="Times New Roman"/>
+          <w:color w:val="2D2F31"/>
           <w:kern w:val="0"/>
           <w:lang w:eastAsia="en-DE"/>
           <w14:ligatures w14:val="none"/>
@@ -153,9 +175,11 @@
     </w:p>
     <w:p>
       <w:pPr>
+        <w:shd w:val="clear" w:color="auto" w:fill="FFFFFF"/>
         <w:spacing w:after="0" w:line="240" w:lineRule="auto"/>
         <w:rPr>
-          <w:rFonts w:ascii="Times New Roman" w:eastAsia="Times New Roman" w:hAnsi="Times New Roman" w:cs="Times New Roman"/>
+          <w:rFonts w:ascii="Roboto" w:eastAsia="Times New Roman" w:hAnsi="Roboto" w:cs="Times New Roman"/>
+          <w:color w:val="2D2F31"/>
           <w:kern w:val="0"/>
           <w:lang w:eastAsia="en-DE"/>
           <w14:ligatures w14:val="none"/>
@@ -163,16 +187,17 @@
       </w:pPr>
       <w:r>
         <w:rPr>
-          <w:rFonts w:ascii="Times New Roman" w:eastAsia="Times New Roman" w:hAnsi="Times New Roman" w:cs="Times New Roman"/>
+          <w:rFonts w:ascii="Roboto" w:eastAsia="Times New Roman" w:hAnsi="Roboto" w:cs="Times New Roman"/>
+          <w:color w:val="2D2F31"/>
           <w:kern w:val="0"/>
           <w:lang w:eastAsia="en-DE"/>
           <w14:ligatures w14:val="none"/>
         </w:rPr>
         <w:drawing>
-          <wp:inline distT="0" distB="0" distL="0" distR="0" wp14:anchorId="3E5D3818" wp14:editId="2A29363B">
-            <wp:extent cx="5731510" cy="3398520"/>
+          <wp:inline distT="0" distB="0" distL="0" distR="0" wp14:anchorId="19C2672C" wp14:editId="131BDE76">
+            <wp:extent cx="5731510" cy="3514090"/>
             <wp:effectExtent l="0" t="0" r="2540" b="0"/>
-            <wp:docPr id="279130180" name="Picture 1" descr="A screenshot of a computer&#10;&#10;Description automatically generated"/>
+            <wp:docPr id="1842384404" name="Picture 1" descr="A screenshot of a computer&#10;&#10;Description automatically generated"/>
             <wp:cNvGraphicFramePr>
               <a:graphicFrameLocks xmlns:a="http://schemas.openxmlformats.org/drawingml/2006/main" noChangeAspect="1"/>
             </wp:cNvGraphicFramePr>
@@ -180,7 +205,7 @@
               <a:graphicData uri="http://schemas.openxmlformats.org/drawingml/2006/picture">
                 <pic:pic xmlns:pic="http://schemas.openxmlformats.org/drawingml/2006/picture">
                   <pic:nvPicPr>
-                    <pic:cNvPr id="279130180" name="Picture 1" descr="A screenshot of a computer&#10;&#10;Description automatically generated"/>
+                    <pic:cNvPr id="1842384404" name="Picture 1" descr="A screenshot of a computer&#10;&#10;Description automatically generated"/>
                     <pic:cNvPicPr/>
                   </pic:nvPicPr>
                   <pic:blipFill>
@@ -192,7 +217,7 @@
                   <pic:spPr>
                     <a:xfrm>
                       <a:off x="0" y="0"/>
-                      <a:ext cx="5731510" cy="3398520"/>
+                      <a:ext cx="5731510" cy="3514090"/>
                     </a:xfrm>
                     <a:prstGeom prst="rect">
                       <a:avLst/>
@@ -207,9 +232,11 @@
     </w:p>
     <w:p>
       <w:pPr>
+        <w:shd w:val="clear" w:color="auto" w:fill="FFFFFF"/>
         <w:spacing w:after="0" w:line="240" w:lineRule="auto"/>
         <w:rPr>
-          <w:rFonts w:ascii="Times New Roman" w:eastAsia="Times New Roman" w:hAnsi="Times New Roman" w:cs="Times New Roman"/>
+          <w:rFonts w:ascii="Roboto" w:eastAsia="Times New Roman" w:hAnsi="Roboto" w:cs="Times New Roman"/>
+          <w:color w:val="2D2F31"/>
           <w:kern w:val="0"/>
           <w:lang w:eastAsia="en-DE"/>
           <w14:ligatures w14:val="none"/>
@@ -218,9 +245,11 @@
     </w:p>
     <w:p>
       <w:pPr>
+        <w:shd w:val="clear" w:color="auto" w:fill="FFFFFF"/>
         <w:spacing w:after="0" w:line="240" w:lineRule="auto"/>
         <w:rPr>
-          <w:rFonts w:ascii="Times New Roman" w:eastAsia="Times New Roman" w:hAnsi="Times New Roman" w:cs="Times New Roman"/>
+          <w:rFonts w:ascii="Roboto" w:eastAsia="Times New Roman" w:hAnsi="Roboto" w:cs="Times New Roman"/>
+          <w:color w:val="2D2F31"/>
           <w:kern w:val="0"/>
           <w:lang w:eastAsia="en-DE"/>
           <w14:ligatures w14:val="none"/>
@@ -228,16 +257,17 @@
       </w:pPr>
       <w:r>
         <w:rPr>
-          <w:rFonts w:ascii="Times New Roman" w:eastAsia="Times New Roman" w:hAnsi="Times New Roman" w:cs="Times New Roman"/>
+          <w:rFonts w:ascii="Roboto" w:eastAsia="Times New Roman" w:hAnsi="Roboto" w:cs="Times New Roman"/>
+          <w:color w:val="2D2F31"/>
           <w:kern w:val="0"/>
           <w:lang w:eastAsia="en-DE"/>
           <w14:ligatures w14:val="none"/>
         </w:rPr>
         <w:drawing>
-          <wp:inline distT="0" distB="0" distL="0" distR="0" wp14:anchorId="1556C2EB" wp14:editId="522EFCED">
-            <wp:extent cx="5731510" cy="3298825"/>
+          <wp:inline distT="0" distB="0" distL="0" distR="0" wp14:anchorId="377FE26D" wp14:editId="635EB719">
+            <wp:extent cx="5731510" cy="3437255"/>
             <wp:effectExtent l="0" t="0" r="2540" b="0"/>
-            <wp:docPr id="604225479" name="Picture 1" descr="A screenshot of a computer&#10;&#10;Description automatically generated"/>
+            <wp:docPr id="774905634" name="Picture 1" descr="A screenshot of a computer&#10;&#10;Description automatically generated"/>
             <wp:cNvGraphicFramePr>
               <a:graphicFrameLocks xmlns:a="http://schemas.openxmlformats.org/drawingml/2006/main" noChangeAspect="1"/>
             </wp:cNvGraphicFramePr>
@@ -245,7 +275,7 @@
               <a:graphicData uri="http://schemas.openxmlformats.org/drawingml/2006/picture">
                 <pic:pic xmlns:pic="http://schemas.openxmlformats.org/drawingml/2006/picture">
                   <pic:nvPicPr>
-                    <pic:cNvPr id="604225479" name="Picture 1" descr="A screenshot of a computer&#10;&#10;Description automatically generated"/>
+                    <pic:cNvPr id="774905634" name="Picture 1" descr="A screenshot of a computer&#10;&#10;Description automatically generated"/>
                     <pic:cNvPicPr/>
                   </pic:nvPicPr>
                   <pic:blipFill>
@@ -257,7 +287,7 @@
                   <pic:spPr>
                     <a:xfrm>
                       <a:off x="0" y="0"/>
-                      <a:ext cx="5731510" cy="3298825"/>
+                      <a:ext cx="5731510" cy="3437255"/>
                     </a:xfrm>
                     <a:prstGeom prst="rect">
                       <a:avLst/>
@@ -272,9 +302,11 @@
     </w:p>
     <w:p>
       <w:pPr>
+        <w:shd w:val="clear" w:color="auto" w:fill="FFFFFF"/>
         <w:spacing w:after="0" w:line="240" w:lineRule="auto"/>
         <w:rPr>
-          <w:rFonts w:ascii="Times New Roman" w:eastAsia="Times New Roman" w:hAnsi="Times New Roman" w:cs="Times New Roman"/>
+          <w:rFonts w:ascii="Roboto" w:eastAsia="Times New Roman" w:hAnsi="Roboto" w:cs="Times New Roman"/>
+          <w:color w:val="2D2F31"/>
           <w:kern w:val="0"/>
           <w:lang w:eastAsia="en-DE"/>
           <w14:ligatures w14:val="none"/>
@@ -282,13 +314,31 @@
       </w:pPr>
     </w:p>
     <w:p>
+      <w:pPr>
+        <w:shd w:val="clear" w:color="auto" w:fill="FFFFFF"/>
+        <w:spacing w:after="0" w:line="240" w:lineRule="auto"/>
+        <w:rPr>
+          <w:rFonts w:ascii="Roboto" w:eastAsia="Times New Roman" w:hAnsi="Roboto" w:cs="Times New Roman"/>
+          <w:color w:val="2D2F31"/>
+          <w:kern w:val="0"/>
+          <w:lang w:eastAsia="en-DE"/>
+          <w14:ligatures w14:val="none"/>
+        </w:rPr>
+      </w:pPr>
       <w:r>
+        <w:rPr>
+          <w:rFonts w:ascii="Roboto" w:eastAsia="Times New Roman" w:hAnsi="Roboto" w:cs="Times New Roman"/>
+          <w:color w:val="2D2F31"/>
+          <w:kern w:val="0"/>
+          <w:lang w:eastAsia="en-DE"/>
+          <w14:ligatures w14:val="none"/>
+        </w:rPr>
         <w:lastRenderedPageBreak/>
         <w:drawing>
-          <wp:inline distT="0" distB="0" distL="0" distR="0" wp14:anchorId="77352494" wp14:editId="2E9C43B2">
-            <wp:extent cx="5731510" cy="3459480"/>
-            <wp:effectExtent l="0" t="0" r="2540" b="7620"/>
-            <wp:docPr id="1537529990" name="Picture 1" descr="A screenshot of a computer program&#10;&#10;Description automatically generated"/>
+          <wp:inline distT="0" distB="0" distL="0" distR="0" wp14:anchorId="6ADA3A9B" wp14:editId="727BA6AF">
+            <wp:extent cx="5731510" cy="3554095"/>
+            <wp:effectExtent l="0" t="0" r="2540" b="8255"/>
+            <wp:docPr id="763628762" name="Picture 1" descr="A screenshot of a computer program&#10;&#10;Description automatically generated"/>
             <wp:cNvGraphicFramePr>
               <a:graphicFrameLocks xmlns:a="http://schemas.openxmlformats.org/drawingml/2006/main" noChangeAspect="1"/>
             </wp:cNvGraphicFramePr>
@@ -296,7 +346,7 @@
               <a:graphicData uri="http://schemas.openxmlformats.org/drawingml/2006/picture">
                 <pic:pic xmlns:pic="http://schemas.openxmlformats.org/drawingml/2006/picture">
                   <pic:nvPicPr>
-                    <pic:cNvPr id="1537529990" name="Picture 1" descr="A screenshot of a computer program&#10;&#10;Description automatically generated"/>
+                    <pic:cNvPr id="763628762" name="Picture 1" descr="A screenshot of a computer program&#10;&#10;Description automatically generated"/>
                     <pic:cNvPicPr/>
                   </pic:nvPicPr>
                   <pic:blipFill>
@@ -308,7 +358,7 @@
                   <pic:spPr>
                     <a:xfrm>
                       <a:off x="0" y="0"/>
-                      <a:ext cx="5731510" cy="3459480"/>
+                      <a:ext cx="5731510" cy="3554095"/>
                     </a:xfrm>
                     <a:prstGeom prst="rect">
                       <a:avLst/>

</xml_diff>